<commit_message>
Added negascount papper and heading
</commit_message>
<xml_diff>
--- a/draft.docx
+++ b/draft.docx
@@ -386,72 +386,90 @@
       <w:r>
         <w:t xml:space="preserve">An Analysis of Alpha-Beta Pruning by D.E. Knuth and R.W. Moore has had an influence in computing since it was released. </w:t>
       </w:r>
-    </w:p>
-    <w:p>
-      <w:pPr>
-        <w:rPr>
-          <w:b/>
-          <w:sz w:val="24"/>
-        </w:rPr>
-      </w:pPr>
-      <w:r>
-        <w:rPr>
-          <w:b/>
-          <w:sz w:val="24"/>
-        </w:rPr>
-        <w:t>Parallel Search</w:t>
-      </w:r>
-    </w:p>
-    <w:p>
-      <w:r>
-        <w:t>Text here Please</w:t>
-      </w:r>
-    </w:p>
-    <w:p>
-      <w:pPr>
-        <w:rPr>
-          <w:b/>
-          <w:sz w:val="24"/>
-        </w:rPr>
-      </w:pPr>
-      <w:r>
-        <w:rPr>
-          <w:b/>
-          <w:sz w:val="24"/>
-        </w:rPr>
-        <w:t>Deep Blue</w:t>
-      </w:r>
-    </w:p>
-    <w:p>
-      <w:r>
-        <w:t>Text here Please</w:t>
-      </w:r>
-    </w:p>
-    <w:p>
-      <w:pPr>
-        <w:rPr>
-          <w:b/>
-          <w:sz w:val="32"/>
-        </w:rPr>
-      </w:pPr>
-      <w:r>
-        <w:rPr>
-          <w:b/>
-          <w:sz w:val="32"/>
-        </w:rPr>
-        <w:t>Conclusio</w:t>
-      </w:r>
-      <w:r>
-        <w:rPr>
-          <w:b/>
-          <w:sz w:val="32"/>
-        </w:rPr>
-        <w:t>n</w:t>
-      </w:r>
       <w:bookmarkStart w:id="0" w:name="_GoBack"/>
       <w:bookmarkEnd w:id="0"/>
     </w:p>
     <w:p>
+      <w:pPr>
+        <w:rPr>
+          <w:b/>
+          <w:sz w:val="24"/>
+        </w:rPr>
+      </w:pPr>
+      <w:proofErr w:type="spellStart"/>
+      <w:r>
+        <w:rPr>
+          <w:b/>
+          <w:sz w:val="24"/>
+        </w:rPr>
+        <w:t>Negascout</w:t>
+      </w:r>
+      <w:proofErr w:type="spellEnd"/>
+    </w:p>
+    <w:p/>
+    <w:p>
+      <w:pPr>
+        <w:rPr>
+          <w:b/>
+          <w:sz w:val="24"/>
+        </w:rPr>
+      </w:pPr>
+      <w:r>
+        <w:rPr>
+          <w:b/>
+          <w:sz w:val="24"/>
+        </w:rPr>
+        <w:t>Parallel Search</w:t>
+      </w:r>
+    </w:p>
+    <w:p>
+      <w:r>
+        <w:t>Text here Please</w:t>
+      </w:r>
+    </w:p>
+    <w:p>
+      <w:pPr>
+        <w:rPr>
+          <w:b/>
+          <w:sz w:val="24"/>
+        </w:rPr>
+      </w:pPr>
+      <w:r>
+        <w:rPr>
+          <w:b/>
+          <w:sz w:val="24"/>
+        </w:rPr>
+        <w:t>Deep Blue</w:t>
+      </w:r>
+    </w:p>
+    <w:p>
+      <w:r>
+        <w:t>Text here Please</w:t>
+      </w:r>
+    </w:p>
+    <w:p>
+      <w:pPr>
+        <w:rPr>
+          <w:b/>
+          <w:sz w:val="32"/>
+        </w:rPr>
+      </w:pPr>
+      <w:r>
+        <w:rPr>
+          <w:b/>
+          <w:sz w:val="32"/>
+        </w:rPr>
+        <w:t>Conclusio</w:t>
+      </w:r>
+      <w:r>
+        <w:rPr>
+          <w:b/>
+          <w:sz w:val="32"/>
+        </w:rPr>
+        <w:t>n</w:t>
+      </w:r>
+    </w:p>
+    <w:p>
       <w:r>
         <w:t>Conclusion</w:t>
       </w:r>
@@ -484,6 +502,7 @@
     </w:p>
     <w:p>
       <w:r>
+        <w:lastRenderedPageBreak/>
         <w:t>[Slagle]</w:t>
       </w:r>
     </w:p>
@@ -502,7 +521,6 @@
     </w:p>
     <w:p>
       <w:r>
-        <w:lastRenderedPageBreak/>
         <w:t>[pruning]</w:t>
       </w:r>
     </w:p>
@@ -1220,7 +1238,7 @@
 </file>
 
 <file path=customXml/itemProps1.xml><?xml version="1.0" encoding="utf-8"?>
-<ds:datastoreItem xmlns:ds="http://schemas.openxmlformats.org/officeDocument/2006/customXml" ds:itemID="{38A09226-0161-4AF0-8987-F13E502E38AE}">
+<ds:datastoreItem xmlns:ds="http://schemas.openxmlformats.org/officeDocument/2006/customXml" ds:itemID="{24ABA299-CEC1-4D6E-B109-A3B210977115}">
   <ds:schemaRefs>
     <ds:schemaRef ds:uri="http://schemas.openxmlformats.org/officeDocument/2006/bibliography"/>
   </ds:schemaRefs>

</xml_diff>

<commit_message>
Added a little bit about negascout/scout
</commit_message>
<xml_diff>
--- a/draft.docx
+++ b/draft.docx
@@ -94,15 +94,7 @@
         <w:t>The paper by D.E Knuth and R.W Moore</w:t>
       </w:r>
       <w:r>
-        <w:t>[\</w:t>
-      </w:r>
-      <w:proofErr w:type="spellStart"/>
-      <w:r>
-        <w:t>crite</w:t>
-      </w:r>
-      <w:proofErr w:type="spellEnd"/>
-      <w:r>
-        <w:t>{pruning}]</w:t>
+        <w:t>[\crite{pruning}]</w:t>
       </w:r>
       <w:r>
         <w:t xml:space="preserve"> </w:t>
@@ -144,23 +136,7 @@
         <w:t xml:space="preserve">D.E Knuth and R.W Moore felt it was necessary to present a new expository account of the method as papers that came before such as </w:t>
       </w:r>
       <w:r>
-        <w:t xml:space="preserve">“Experiments With a Multipurpose, Theorem-Proving Heuristic </w:t>
-      </w:r>
-      <w:proofErr w:type="gramStart"/>
-      <w:r>
-        <w:t>Program”[</w:t>
-      </w:r>
-      <w:proofErr w:type="gramEnd"/>
-      <w:r>
-        <w:t>\cite{</w:t>
-      </w:r>
-      <w:proofErr w:type="spellStart"/>
-      <w:r>
-        <w:t>slagle</w:t>
-      </w:r>
-      <w:proofErr w:type="spellEnd"/>
-      <w:r>
-        <w:t xml:space="preserve">}] </w:t>
+        <w:t xml:space="preserve">“Experiments With a Multipurpose, Theorem-Proving Heuristic Program”[\cite{slagle}] </w:t>
       </w:r>
       <w:r>
         <w:t>are</w:t>
@@ -169,15 +145,7 @@
         <w:t xml:space="preserve"> somewhat vague</w:t>
       </w:r>
       <w:r>
-        <w:t xml:space="preserve"> and did not expose deep </w:t>
-      </w:r>
-      <w:proofErr w:type="spellStart"/>
-      <w:r>
-        <w:t>cutoffs</w:t>
-      </w:r>
-      <w:proofErr w:type="spellEnd"/>
-      <w:r>
-        <w:t>. In another article by S</w:t>
+        <w:t xml:space="preserve"> and did not expose deep cutoffs. In another article by S</w:t>
       </w:r>
       <w:r>
         <w:t>lagle</w:t>
@@ -186,25 +154,7 @@
         <w:t xml:space="preserve"> and Dixon</w:t>
       </w:r>
       <w:r>
-        <w:t xml:space="preserve"> [\cite{</w:t>
-      </w:r>
-      <w:proofErr w:type="spellStart"/>
-      <w:r>
-        <w:t>slagleAndDixon</w:t>
-      </w:r>
-      <w:proofErr w:type="spellEnd"/>
-      <w:r>
-        <w:t xml:space="preserve">}] it clearly indicates the possibility of deep </w:t>
-      </w:r>
-      <w:proofErr w:type="spellStart"/>
-      <w:proofErr w:type="gramStart"/>
-      <w:r>
-        <w:t>cutsoffs</w:t>
-      </w:r>
-      <w:proofErr w:type="spellEnd"/>
-      <w:proofErr w:type="gramEnd"/>
-      <w:r>
-        <w:t xml:space="preserve"> but the paper had to resort to a rather complicated description to explain the alpha-beta technique, as it </w:t>
+        <w:t xml:space="preserve"> [\cite{slagleAndDixon}] it clearly indicates the possibility of deep cutsoffs but the paper had to resort to a rather complicated description to explain the alpha-beta technique, as it </w:t>
       </w:r>
       <w:r>
         <w:t xml:space="preserve">seems </w:t>
@@ -227,23 +177,7 @@
         <w:t xml:space="preserve"> although to D.E. Knuth and R.W. Moore knowledge at the time there where two papers published that expressed the alpha beta method in an algorithmic language. </w:t>
       </w:r>
       <w:r>
-        <w:t xml:space="preserve">One of which “Elements of Combinatorial </w:t>
-      </w:r>
-      <w:proofErr w:type="gramStart"/>
-      <w:r>
-        <w:t>Computing”[</w:t>
-      </w:r>
-      <w:proofErr w:type="gramEnd"/>
-      <w:r>
-        <w:t>\</w:t>
-      </w:r>
-      <w:proofErr w:type="spellStart"/>
-      <w:r>
-        <w:t>crite</w:t>
-      </w:r>
-      <w:proofErr w:type="spellEnd"/>
-      <w:r>
-        <w:t>{wells</w:t>
+        <w:t>One of which “Elements of Combinatorial Computing”[\crite{wells</w:t>
       </w:r>
       <w:r>
         <w:t xml:space="preserve"> [Section 3.3] </w:t>
@@ -252,98 +186,77 @@
         <w:t>}]</w:t>
       </w:r>
       <w:r>
-        <w:t xml:space="preserve"> wasn’t even the full alpha beta procedure, it was incapable of making deep </w:t>
-      </w:r>
-      <w:proofErr w:type="spellStart"/>
-      <w:r>
-        <w:t>cutoffs</w:t>
-      </w:r>
-      <w:proofErr w:type="spellEnd"/>
+        <w:t xml:space="preserve"> wasn’t even the full alpha beta procedure, it was incapable of making deep cutoffs and </w:t>
+      </w:r>
+      <w:r>
+        <w:t>the other by Dahl and Belsnes [\cite{dahl [Section 8.1]}]</w:t>
+      </w:r>
+      <w:r>
+        <w:t xml:space="preserve"> was presented using label parameters, mak</w:t>
+      </w:r>
+      <w:r>
+        <w:t>ing</w:t>
+      </w:r>
+      <w:r>
+        <w:t xml:space="preserve"> it hard to prove. </w:t>
+      </w:r>
+      <w:r>
+        <w:t xml:space="preserve">Not only can </w:t>
+      </w:r>
+      <w:r>
+        <w:t>Knuth and Moore</w:t>
+      </w:r>
+      <w:r>
+        <w:t>’s</w:t>
+      </w:r>
+      <w:r>
+        <w:t xml:space="preserve"> paper</w:t>
+      </w:r>
+      <w:r>
+        <w:t xml:space="preserve"> be proven by induction it </w:t>
+      </w:r>
+      <w:r>
+        <w:t>clearly demonstrates</w:t>
+      </w:r>
+      <w:r>
+        <w:t xml:space="preserve"> the branch-and-bound</w:t>
+      </w:r>
+      <w:r>
+        <w:t xml:space="preserve"> strategy</w:t>
+      </w:r>
+      <w:r>
+        <w:t xml:space="preserve"> </w:t>
+      </w:r>
+      <w:r>
+        <w:t>(</w:t>
+      </w:r>
+      <w:r>
+        <w:t>F1</w:t>
+      </w:r>
+      <w:r>
+        <w:t>)</w:t>
+      </w:r>
       <w:r>
         <w:t xml:space="preserve"> and </w:t>
       </w:r>
       <w:r>
-        <w:t xml:space="preserve">the other by Dahl and </w:t>
-      </w:r>
-      <w:proofErr w:type="spellStart"/>
-      <w:r>
-        <w:t>Belsnes</w:t>
-      </w:r>
-      <w:proofErr w:type="spellEnd"/>
-      <w:r>
-        <w:t xml:space="preserve"> [\cite{dahl [Section 8.1]}]</w:t>
-      </w:r>
-      <w:r>
-        <w:t xml:space="preserve"> was presented using label parameters, mak</w:t>
-      </w:r>
-      <w:r>
-        <w:t>ing</w:t>
-      </w:r>
-      <w:r>
-        <w:t xml:space="preserve"> it hard to prove. </w:t>
-      </w:r>
-      <w:r>
-        <w:t xml:space="preserve">Not only can </w:t>
-      </w:r>
-      <w:r>
-        <w:t>Knuth and Moore</w:t>
-      </w:r>
-      <w:r>
-        <w:t>’s</w:t>
-      </w:r>
-      <w:r>
-        <w:t xml:space="preserve"> paper</w:t>
-      </w:r>
-      <w:r>
-        <w:t xml:space="preserve"> be proven by induction it </w:t>
-      </w:r>
-      <w:r>
-        <w:t>clearly demonstrates</w:t>
-      </w:r>
-      <w:r>
-        <w:t xml:space="preserve"> the branch-and-bound</w:t>
-      </w:r>
-      <w:r>
-        <w:t xml:space="preserve"> strategy</w:t>
+        <w:t>the alpha-beta strategy (</w:t>
+      </w:r>
+      <w:r>
+        <w:t>F2</w:t>
+      </w:r>
+      <w:r>
+        <w:t>)</w:t>
       </w:r>
       <w:r>
         <w:t xml:space="preserve"> </w:t>
       </w:r>
       <w:r>
-        <w:t>(</w:t>
-      </w:r>
-      <w:r>
-        <w:t>F1</w:t>
-      </w:r>
-      <w:r>
-        <w:t>)</w:t>
-      </w:r>
-      <w:r>
-        <w:t xml:space="preserve"> and </w:t>
-      </w:r>
-      <w:r>
-        <w:t>the alpha-beta strategy (</w:t>
-      </w:r>
-      <w:r>
-        <w:t>F2</w:t>
-      </w:r>
-      <w:r>
-        <w:t>)</w:t>
-      </w:r>
-      <w:r>
-        <w:t xml:space="preserve"> </w:t>
-      </w:r>
-      <w:r>
         <w:t>procedures [</w:t>
       </w:r>
       <w:r>
-        <w:t>\</w:t>
-      </w:r>
-      <w:proofErr w:type="spellStart"/>
-      <w:r>
-        <w:t>crite</w:t>
-      </w:r>
-      <w:proofErr w:type="spellEnd"/>
+        <w:t>\crite</w:t>
+      </w:r>
       <w:r>
         <w:t>{</w:t>
       </w:r>
@@ -384,10 +297,25 @@
     </w:p>
     <w:p>
       <w:r>
-        <w:t xml:space="preserve">An Analysis of Alpha-Beta Pruning by D.E. Knuth and R.W. Moore has had an influence in computing since it was released. </w:t>
+        <w:t>An Analysis of Alpha-Beta Pruning by</w:t>
       </w:r>
       <w:bookmarkStart w:id="0" w:name="_GoBack"/>
       <w:bookmarkEnd w:id="0"/>
+      <w:r>
+        <w:t xml:space="preserve"> D.E. Knuth and R.W. Moore has had an influence in computing since it was </w:t>
+      </w:r>
+      <w:r>
+        <w:t>published</w:t>
+      </w:r>
+      <w:r>
+        <w:t>.</w:t>
+      </w:r>
+      <w:r>
+        <w:t xml:space="preserve"> </w:t>
+      </w:r>
+      <w:r>
+        <w:t xml:space="preserve"> </w:t>
+      </w:r>
     </w:p>
     <w:p>
       <w:pPr>
@@ -396,7 +324,6 @@
           <w:sz w:val="24"/>
         </w:rPr>
       </w:pPr>
-      <w:proofErr w:type="spellStart"/>
       <w:r>
         <w:rPr>
           <w:b/>
@@ -404,9 +331,21 @@
         </w:rPr>
         <w:t>Negascout</w:t>
       </w:r>
-      <w:proofErr w:type="spellEnd"/>
-    </w:p>
-    <w:p/>
+    </w:p>
+    <w:p>
+      <w:r>
+        <w:t xml:space="preserve">Negascout is a tree search method developed from </w:t>
+      </w:r>
+      <w:r>
+        <w:t>sco</w:t>
+      </w:r>
+      <w:r>
+        <w:t>u</w:t>
+      </w:r>
+      <w:r>
+        <w:t>t</w:t>
+      </w:r>
+    </w:p>
     <w:p>
       <w:pPr>
         <w:rPr>
@@ -421,6 +360,13 @@
         </w:rPr>
         <w:t>Parallel Search</w:t>
       </w:r>
+      <w:r>
+        <w:rPr>
+          <w:b/>
+          <w:sz w:val="24"/>
+        </w:rPr>
+        <w:t xml:space="preserve"> (SSS)</w:t>
+      </w:r>
     </w:p>
     <w:p>
       <w:r>
@@ -478,31 +424,28 @@
       </w:r>
     </w:p>
     <w:p>
+      <w:r>
+        <w:br w:type="page"/>
+      </w:r>
+    </w:p>
+    <w:p>
       <w:pPr>
         <w:rPr>
           <w:b/>
           <w:sz w:val="32"/>
         </w:rPr>
       </w:pPr>
-    </w:p>
-    <w:p>
-      <w:pPr>
-        <w:rPr>
-          <w:b/>
-          <w:sz w:val="32"/>
-        </w:rPr>
-      </w:pPr>
-      <w:r>
-        <w:rPr>
-          <w:b/>
-          <w:sz w:val="32"/>
-        </w:rPr>
+      <w:r>
+        <w:rPr>
+          <w:b/>
+          <w:sz w:val="32"/>
+        </w:rPr>
+        <w:lastRenderedPageBreak/>
         <w:t>Refs</w:t>
       </w:r>
     </w:p>
     <w:p>
       <w:r>
-        <w:lastRenderedPageBreak/>
         <w:t>[Slagle]</w:t>
       </w:r>
     </w:p>
@@ -510,11 +453,9 @@
       <w:r>
         <w:t>[</w:t>
       </w:r>
-      <w:proofErr w:type="spellStart"/>
       <w:r>
         <w:t>SlagleAndDixon</w:t>
       </w:r>
-      <w:proofErr w:type="spellEnd"/>
       <w:r>
         <w:t>]</w:t>
       </w:r>
@@ -1238,7 +1179,7 @@
 </file>
 
 <file path=customXml/itemProps1.xml><?xml version="1.0" encoding="utf-8"?>
-<ds:datastoreItem xmlns:ds="http://schemas.openxmlformats.org/officeDocument/2006/customXml" ds:itemID="{24ABA299-CEC1-4D6E-B109-A3B210977115}">
+<ds:datastoreItem xmlns:ds="http://schemas.openxmlformats.org/officeDocument/2006/customXml" ds:itemID="{C2F123F3-9295-4072-AE8F-22998983B216}">
   <ds:schemaRefs>
     <ds:schemaRef ds:uri="http://schemas.openxmlformats.org/officeDocument/2006/bibliography"/>
   </ds:schemaRefs>

</xml_diff>

<commit_message>
Added new refs, and draft pdf
</commit_message>
<xml_diff>
--- a/draft.docx
+++ b/draft.docx
@@ -16,6 +16,13 @@
         </w:rPr>
         <w:t>Abstract</w:t>
       </w:r>
+      <w:r>
+        <w:rPr>
+          <w:b/>
+          <w:sz w:val="32"/>
+        </w:rPr>
+        <w:t xml:space="preserve"> sentence </w:t>
+      </w:r>
     </w:p>
     <w:p>
       <w:r>
@@ -199,281 +206,834 @@
       <w:r>
         <w:t xml:space="preserve">}] it clearly indicates the possibility of deep </w:t>
       </w:r>
+      <w:proofErr w:type="spellStart"/>
+      <w:proofErr w:type="gramStart"/>
+      <w:r>
+        <w:t>cutsoffs</w:t>
+      </w:r>
+      <w:proofErr w:type="spellEnd"/>
+      <w:proofErr w:type="gramEnd"/>
+      <w:r>
+        <w:t xml:space="preserve"> but the paper had to resort to a rather complicated description to explain the alpha-beta technique, as it </w:t>
+      </w:r>
+      <w:r>
+        <w:t xml:space="preserve">seems </w:t>
+      </w:r>
+      <w:r>
+        <w:t>difficult to communicate</w:t>
+      </w:r>
+      <w:r>
+        <w:t xml:space="preserve"> verbally or in conventional mathematical language.</w:t>
+      </w:r>
+      <w:r>
+        <w:t xml:space="preserve"> </w:t>
+      </w:r>
+    </w:p>
+    <w:p>
+      <w:r>
+        <w:t>D.E. Knuth and R.W. Moore found that it was superior to express the alpha-beta method in an algorithmic language (or pseudocode)</w:t>
+      </w:r>
+      <w:r>
+        <w:t xml:space="preserve"> </w:t>
+      </w:r>
+      <w:r>
+        <w:t>[\</w:t>
+      </w:r>
+      <w:proofErr w:type="spellStart"/>
+      <w:r>
+        <w:t>crite</w:t>
+      </w:r>
+      <w:proofErr w:type="spellEnd"/>
+      <w:r>
+        <w:t>{stockman</w:t>
+      </w:r>
+      <w:proofErr w:type="gramStart"/>
+      <w:r>
+        <w:t>}]</w:t>
+      </w:r>
+      <w:r>
+        <w:t>although</w:t>
+      </w:r>
+      <w:proofErr w:type="gramEnd"/>
+      <w:r>
+        <w:t xml:space="preserve"> to </w:t>
+      </w:r>
+      <w:r>
+        <w:t>their</w:t>
+      </w:r>
+      <w:r>
+        <w:t xml:space="preserve"> knowledge at the time there where two papers published that expressed the alpha beta method in an algorithmic language. </w:t>
+      </w:r>
+      <w:r>
+        <w:t xml:space="preserve">One of which “Elements of Combinatorial </w:t>
+      </w:r>
+      <w:proofErr w:type="gramStart"/>
+      <w:r>
+        <w:t>Computing”[</w:t>
+      </w:r>
+      <w:proofErr w:type="gramEnd"/>
+      <w:r>
+        <w:t>\</w:t>
+      </w:r>
+      <w:proofErr w:type="spellStart"/>
+      <w:r>
+        <w:t>crite</w:t>
+      </w:r>
+      <w:proofErr w:type="spellEnd"/>
+      <w:r>
+        <w:t>{wells</w:t>
+      </w:r>
+      <w:r>
+        <w:t xml:space="preserve"> [Section 3.3] </w:t>
+      </w:r>
+      <w:r>
+        <w:t>}]</w:t>
+      </w:r>
+      <w:r>
+        <w:t xml:space="preserve"> wasn’t even the full alpha beta procedure, it was incapable of making deep </w:t>
+      </w:r>
+      <w:proofErr w:type="spellStart"/>
+      <w:r>
+        <w:t>cutoffs</w:t>
+      </w:r>
+      <w:proofErr w:type="spellEnd"/>
+      <w:r>
+        <w:t xml:space="preserve"> and </w:t>
+      </w:r>
+      <w:r>
+        <w:t xml:space="preserve">the other by Dahl and </w:t>
+      </w:r>
+      <w:proofErr w:type="spellStart"/>
+      <w:r>
+        <w:t>Belsnes</w:t>
+      </w:r>
+      <w:proofErr w:type="spellEnd"/>
+      <w:r>
+        <w:t xml:space="preserve"> [\cite{dahl [Section 8.1]}]</w:t>
+      </w:r>
+      <w:r>
+        <w:t xml:space="preserve"> was presented using label parameters, mak</w:t>
+      </w:r>
+      <w:r>
+        <w:t>ing</w:t>
+      </w:r>
+      <w:r>
+        <w:t xml:space="preserve"> it hard to prove. </w:t>
+      </w:r>
+      <w:r>
+        <w:t xml:space="preserve">Not only can </w:t>
+      </w:r>
+      <w:r>
+        <w:t>Knuth and Moore</w:t>
+      </w:r>
+      <w:r>
+        <w:t>’s</w:t>
+      </w:r>
+      <w:r>
+        <w:t xml:space="preserve"> paper</w:t>
+      </w:r>
+      <w:r>
+        <w:t xml:space="preserve"> be proven by induction it </w:t>
+      </w:r>
+      <w:r>
+        <w:t>clearly demonstrates</w:t>
+      </w:r>
+      <w:r>
+        <w:t xml:space="preserve"> the branch-and-bound</w:t>
+      </w:r>
+      <w:r>
+        <w:t xml:space="preserve"> strategy</w:t>
+      </w:r>
+      <w:r>
+        <w:t xml:space="preserve"> </w:t>
+      </w:r>
+      <w:r>
+        <w:t>(</w:t>
+      </w:r>
+      <w:r>
+        <w:t>F1</w:t>
+      </w:r>
+      <w:r>
+        <w:t>)</w:t>
+      </w:r>
+      <w:r>
+        <w:t xml:space="preserve"> and </w:t>
+      </w:r>
+      <w:r>
+        <w:t>the alpha-beta strategy (</w:t>
+      </w:r>
+      <w:r>
+        <w:t>F2</w:t>
+      </w:r>
+      <w:r>
+        <w:t>)</w:t>
+      </w:r>
+      <w:r>
+        <w:t xml:space="preserve"> </w:t>
+      </w:r>
+      <w:r>
+        <w:t>procedures [</w:t>
+      </w:r>
+      <w:r>
+        <w:t>\</w:t>
+      </w:r>
+      <w:proofErr w:type="spellStart"/>
+      <w:r>
+        <w:t>crite</w:t>
+      </w:r>
+      <w:proofErr w:type="spellEnd"/>
+      <w:r>
+        <w:t>{</w:t>
+      </w:r>
+      <w:r>
+        <w:t>pruning</w:t>
+      </w:r>
+      <w:r>
+        <w:t>}]</w:t>
+      </w:r>
+      <w:r>
+        <w:t xml:space="preserve"> which allows for deep cut-offs</w:t>
+      </w:r>
+      <w:r>
+        <w:t>, using an algorithmic language.</w:t>
+      </w:r>
+    </w:p>
+    <w:p>
+      <w:pPr>
+        <w:rPr>
+          <w:b/>
+          <w:sz w:val="32"/>
+        </w:rPr>
+      </w:pPr>
+      <w:r>
+        <w:rPr>
+          <w:b/>
+          <w:sz w:val="32"/>
+        </w:rPr>
+        <w:t>Alpha-Beta</w:t>
+      </w:r>
+      <w:r>
+        <w:rPr>
+          <w:b/>
+          <w:sz w:val="32"/>
+        </w:rPr>
+        <w:t xml:space="preserve"> Influences</w:t>
+      </w:r>
       <w:bookmarkStart w:id="0" w:name="_GoBack"/>
-      <w:proofErr w:type="spellStart"/>
+      <w:bookmarkEnd w:id="0"/>
+    </w:p>
+    <w:p>
+      <w:r>
+        <w:t xml:space="preserve">An Analysis of Alpha-Beta Pruning by D.E. Knuth and R.W. Moore has had an influence in computing since it was </w:t>
+      </w:r>
+      <w:r>
+        <w:t>published</w:t>
+      </w:r>
+      <w:r>
+        <w:t>.</w:t>
+      </w:r>
+      <w:r>
+        <w:t xml:space="preserve"> </w:t>
+      </w:r>
+      <w:r>
+        <w:t xml:space="preserve"> </w:t>
+      </w:r>
+    </w:p>
+    <w:p>
+      <w:pPr>
+        <w:rPr>
+          <w:b/>
+          <w:sz w:val="24"/>
+        </w:rPr>
+      </w:pPr>
+      <w:proofErr w:type="spellStart"/>
+      <w:r>
+        <w:rPr>
+          <w:b/>
+          <w:sz w:val="24"/>
+        </w:rPr>
+        <w:t>Negascout</w:t>
+      </w:r>
+      <w:proofErr w:type="spellEnd"/>
+    </w:p>
+    <w:p>
+      <w:r>
+        <w:t>In the 1980 a new method of pruning called Scout was proposed by Pearl [\</w:t>
+      </w:r>
+      <w:proofErr w:type="spellStart"/>
+      <w:r>
+        <w:t>crite</w:t>
+      </w:r>
+      <w:proofErr w:type="spellEnd"/>
+      <w:r>
+        <w:t>{pearl}] which offered advantages over alpha beta when searching large game trees</w:t>
+      </w:r>
+      <w:r>
+        <w:t xml:space="preserve"> [\</w:t>
+      </w:r>
+      <w:proofErr w:type="spellStart"/>
+      <w:r>
+        <w:t>crite</w:t>
+      </w:r>
+      <w:proofErr w:type="spellEnd"/>
+      <w:r>
+        <w:t>{</w:t>
+      </w:r>
+      <w:proofErr w:type="spellStart"/>
+      <w:r>
+        <w:t>reinefeld</w:t>
+      </w:r>
+      <w:proofErr w:type="spellEnd"/>
+      <w:r>
+        <w:t>}]</w:t>
+      </w:r>
+      <w:r>
+        <w:t xml:space="preserve">. The improved efficiency of Scout is due the fact that it bypasses a </w:t>
+      </w:r>
+      <w:r>
+        <w:t>majority</w:t>
+      </w:r>
+      <w:r>
+        <w:t xml:space="preserve"> of node without evaluating them precisely. This is </w:t>
+      </w:r>
+      <w:r>
+        <w:t>achieved</w:t>
+      </w:r>
+      <w:r>
+        <w:t xml:space="preserve"> by a </w:t>
+      </w:r>
+      <w:proofErr w:type="spellStart"/>
+      <w:r>
+        <w:t>boolean</w:t>
+      </w:r>
+      <w:proofErr w:type="spellEnd"/>
+      <w:r>
+        <w:t xml:space="preserve"> function that </w:t>
+      </w:r>
+      <w:r>
+        <w:t>determines</w:t>
+      </w:r>
+      <w:r>
+        <w:t xml:space="preserve"> </w:t>
+      </w:r>
+      <w:r>
+        <w:t xml:space="preserve">where or not </w:t>
+      </w:r>
+      <w:r>
+        <w:t xml:space="preserve">each visited node </w:t>
+      </w:r>
+      <w:r>
+        <w:t>exceeds that of a previous computed reference value [\</w:t>
+      </w:r>
+      <w:proofErr w:type="spellStart"/>
+      <w:r>
+        <w:t>crite</w:t>
+      </w:r>
+      <w:proofErr w:type="spellEnd"/>
+      <w:r>
+        <w:t>{</w:t>
+      </w:r>
+      <w:proofErr w:type="spellStart"/>
+      <w:r>
+        <w:t>pearl_scout</w:t>
+      </w:r>
+      <w:proofErr w:type="spellEnd"/>
+      <w:r>
+        <w:t>}]. This results in fewer subtrees to be revisited to compute their precise minmax value.</w:t>
+      </w:r>
+    </w:p>
+    <w:p>
+      <w:proofErr w:type="spellStart"/>
+      <w:r>
+        <w:t>Negascout</w:t>
+      </w:r>
+      <w:proofErr w:type="spellEnd"/>
+      <w:r>
+        <w:t xml:space="preserve"> was developed on basis of the alpha beta algorithm and was named </w:t>
+      </w:r>
+      <w:proofErr w:type="spellStart"/>
+      <w:r>
+        <w:t>Negascout</w:t>
+      </w:r>
+      <w:proofErr w:type="spellEnd"/>
+      <w:r>
+        <w:t xml:space="preserve"> because of it</w:t>
+      </w:r>
+      <w:r>
+        <w:t>s</w:t>
+      </w:r>
+      <w:r>
+        <w:t xml:space="preserve"> relation to</w:t>
+      </w:r>
+      <w:r>
+        <w:t xml:space="preserve"> </w:t>
+      </w:r>
+      <w:r>
+        <w:t>Scou</w:t>
+      </w:r>
+      <w:r>
+        <w:t>t [\</w:t>
+      </w:r>
+      <w:proofErr w:type="spellStart"/>
+      <w:r>
+        <w:t>crite</w:t>
+      </w:r>
+      <w:proofErr w:type="spellEnd"/>
+      <w:r>
+        <w:t>{</w:t>
+      </w:r>
+      <w:proofErr w:type="spellStart"/>
+      <w:r>
+        <w:t>reinefeld</w:t>
+      </w:r>
+      <w:proofErr w:type="spellEnd"/>
+      <w:r>
+        <w:t>}].</w:t>
+      </w:r>
+      <w:r>
+        <w:t xml:space="preserve"> Unlike Scout, </w:t>
+      </w:r>
+      <w:proofErr w:type="spellStart"/>
+      <w:r>
+        <w:t>Negascout</w:t>
+      </w:r>
+      <w:proofErr w:type="spellEnd"/>
+      <w:r>
+        <w:t xml:space="preserve"> uses the </w:t>
+      </w:r>
+      <w:proofErr w:type="spellStart"/>
+      <w:r>
+        <w:t>negamax</w:t>
+      </w:r>
+      <w:proofErr w:type="spellEnd"/>
+      <w:r>
+        <w:t xml:space="preserve"> approach that resembles that of the alpha beta algorithm</w:t>
+      </w:r>
+      <w:r>
+        <w:t xml:space="preserve"> which often results in searching fewer nodes than scout because it bypasses the tree with two bounds (like alpha beta) rather than using a Boolean function (lik</w:t>
+      </w:r>
+      <w:r>
+        <w:t>e</w:t>
+      </w:r>
+      <w:r>
+        <w:t xml:space="preserve"> Scout)</w:t>
+      </w:r>
+      <w:r>
+        <w:t xml:space="preserve">. It is suggested in </w:t>
+      </w:r>
+      <w:proofErr w:type="spellStart"/>
+      <w:r>
+        <w:t>Reinefeld</w:t>
+      </w:r>
+      <w:proofErr w:type="spellEnd"/>
+      <w:r>
+        <w:t xml:space="preserve"> pape</w:t>
+      </w:r>
+      <w:r>
+        <w:t>r</w:t>
+      </w:r>
+      <w:r>
+        <w:t xml:space="preserve"> </w:t>
+      </w:r>
+      <w:r>
+        <w:t>[\</w:t>
+      </w:r>
+      <w:proofErr w:type="spellStart"/>
+      <w:r>
+        <w:t>crite</w:t>
+      </w:r>
+      <w:proofErr w:type="spellEnd"/>
+      <w:r>
+        <w:t>{</w:t>
+      </w:r>
+      <w:proofErr w:type="spellStart"/>
+      <w:r>
+        <w:t>reinefeld</w:t>
+      </w:r>
+      <w:proofErr w:type="spellEnd"/>
+      <w:r>
+        <w:t>}]</w:t>
+      </w:r>
+      <w:r>
+        <w:t xml:space="preserve"> that </w:t>
+      </w:r>
+      <w:proofErr w:type="spellStart"/>
+      <w:r>
+        <w:t>Negascout</w:t>
+      </w:r>
+      <w:proofErr w:type="spellEnd"/>
+      <w:r>
+        <w:t xml:space="preserve"> become more efficient than alpha beta when searching large game trees</w:t>
+      </w:r>
+      <w:r>
+        <w:t>.</w:t>
+      </w:r>
+      <w:r>
+        <w:t xml:space="preserve"> </w:t>
+      </w:r>
+      <w:r>
+        <w:t xml:space="preserve">  </w:t>
+      </w:r>
+    </w:p>
+    <w:p>
+      <w:pPr>
+        <w:rPr>
+          <w:b/>
+          <w:sz w:val="24"/>
+        </w:rPr>
+      </w:pPr>
+    </w:p>
+    <w:p>
+      <w:pPr>
+        <w:rPr>
+          <w:b/>
+          <w:sz w:val="24"/>
+        </w:rPr>
+      </w:pPr>
+      <w:r>
+        <w:rPr>
+          <w:b/>
+          <w:sz w:val="24"/>
+        </w:rPr>
+        <w:lastRenderedPageBreak/>
+        <w:t>SSS</w:t>
+      </w:r>
+      <w:r>
+        <w:rPr>
+          <w:b/>
+          <w:sz w:val="24"/>
+        </w:rPr>
+        <w:t>*</w:t>
+      </w:r>
+    </w:p>
+    <w:p>
+      <w:r>
+        <w:t xml:space="preserve">In </w:t>
+      </w:r>
+      <w:proofErr w:type="spellStart"/>
+      <w:r>
+        <w:t>stockmans</w:t>
+      </w:r>
+      <w:proofErr w:type="spellEnd"/>
+      <w:r>
+        <w:t xml:space="preserve"> paper [\</w:t>
+      </w:r>
+      <w:proofErr w:type="spellStart"/>
+      <w:r>
+        <w:t>crite</w:t>
+      </w:r>
+      <w:proofErr w:type="spellEnd"/>
+      <w:r>
+        <w:t xml:space="preserve">{stockman}] it </w:t>
+      </w:r>
+      <w:r>
+        <w:t>suggests</w:t>
+      </w:r>
+      <w:r>
+        <w:t xml:space="preserve"> that the alpha beta can </w:t>
+      </w:r>
+      <w:r>
+        <w:t>beaten</w:t>
+      </w:r>
+      <w:r>
+        <w:t xml:space="preserve"> </w:t>
+      </w:r>
       <w:proofErr w:type="gramStart"/>
       <w:r>
-        <w:t>cutsoffs</w:t>
-      </w:r>
-      <w:proofErr w:type="spellEnd"/>
+        <w:t>In</w:t>
+      </w:r>
       <w:proofErr w:type="gramEnd"/>
       <w:r>
-        <w:t xml:space="preserve"> but the paper had to resort to a rather complicated description to explain the alpha-beta </w:t>
-      </w:r>
-      <w:bookmarkEnd w:id="0"/>
-      <w:r>
-        <w:t xml:space="preserve">technique, as it </w:t>
-      </w:r>
-      <w:r>
-        <w:t xml:space="preserve">seems </w:t>
-      </w:r>
-      <w:r>
-        <w:t>difficult to communicate</w:t>
-      </w:r>
-      <w:r>
-        <w:t xml:space="preserve"> verbally or in conventional mathematical language.</w:t>
-      </w:r>
+        <w:t xml:space="preserve"> efficiency if subtrees of the game tree are traversed “in parallel” since alpha beta explores the game tree from left-to-right</w:t>
+      </w:r>
+      <w:r>
+        <w:t xml:space="preserve"> and may have to do more work than is required when the optimal path is more towards the right of the tree</w:t>
+      </w:r>
+      <w:r>
+        <w:t>.</w:t>
+      </w:r>
+      <w:r>
+        <w:t xml:space="preserve"> SSS* develops multiple paths in all regions of the game tree and results in gaining a better global perspective of the tree and can </w:t>
+      </w:r>
+      <w:proofErr w:type="spellStart"/>
+      <w:r>
+        <w:t>preform</w:t>
+      </w:r>
+      <w:proofErr w:type="spellEnd"/>
       <w:r>
         <w:t xml:space="preserve"> </w:t>
       </w:r>
-    </w:p>
-    <w:p>
-      <w:r>
-        <w:t>D.E. Knuth and R.W. Moore found that it was superior to express the alpha-beta method in an algorithmic language (or pseudocode)</w:t>
-      </w:r>
-      <w:r>
-        <w:t xml:space="preserve"> although to </w:t>
-      </w:r>
-      <w:r>
-        <w:t>their</w:t>
-      </w:r>
-      <w:r>
-        <w:t xml:space="preserve"> knowledge at the time there where two papers published that expressed the alpha beta method in an algorithmic language. </w:t>
-      </w:r>
-      <w:r>
-        <w:t xml:space="preserve">One of which “Elements of Combinatorial </w:t>
-      </w:r>
+      <w:proofErr w:type="spellStart"/>
+      <w:r>
+        <w:t>cutoffs</w:t>
+      </w:r>
+      <w:proofErr w:type="spellEnd"/>
+      <w:r>
+        <w:t xml:space="preserve"> where alpha beta </w:t>
+      </w:r>
+      <w:r>
+        <w:t>cannot</w:t>
+      </w:r>
+      <w:r>
+        <w:t xml:space="preserve"> [\</w:t>
+      </w:r>
+      <w:proofErr w:type="spellStart"/>
       <w:proofErr w:type="gramStart"/>
       <w:r>
-        <w:t>Computing”[</w:t>
-      </w:r>
+        <w:t>crite</w:t>
+      </w:r>
+      <w:proofErr w:type="spellEnd"/>
+      <w:r>
+        <w:t>{</w:t>
+      </w:r>
+      <w:proofErr w:type="spellStart"/>
       <w:proofErr w:type="gramEnd"/>
       <w:r>
+        <w:t>stockmane</w:t>
+      </w:r>
+      <w:proofErr w:type="spellEnd"/>
+      <w:r>
+        <w:t xml:space="preserve">, </w:t>
+      </w:r>
+      <w:proofErr w:type="spellStart"/>
+      <w:r>
+        <w:t>raine</w:t>
+      </w:r>
+      <w:r>
+        <w:t>feld_sssDual</w:t>
+      </w:r>
+      <w:proofErr w:type="spellEnd"/>
+      <w:r>
+        <w:t>}</w:t>
+      </w:r>
+      <w:r>
+        <w:t>].</w:t>
+      </w:r>
+      <w:r>
+        <w:t xml:space="preserve"> The SSS* algorithm performs the tree search via state </w:t>
+      </w:r>
+      <w:proofErr w:type="spellStart"/>
+      <w:r>
+        <w:t>sapce</w:t>
+      </w:r>
+      <w:proofErr w:type="spellEnd"/>
+      <w:r>
+        <w:t xml:space="preserve"> search hence its name SSS* and never explores nodes that are ignored by alpha beta. However</w:t>
+      </w:r>
+      <w:r>
+        <w:t xml:space="preserve"> it is suggested that SSS* can be 5[\</w:t>
+      </w:r>
+      <w:proofErr w:type="spellStart"/>
+      <w:r>
+        <w:t>crite</w:t>
+      </w:r>
+      <w:proofErr w:type="spellEnd"/>
+      <w:r>
+        <w:t>{</w:t>
+      </w:r>
+      <w:proofErr w:type="spellStart"/>
+      <w:r>
+        <w:t>empiricalComparison</w:t>
+      </w:r>
+      <w:proofErr w:type="spellEnd"/>
+      <w:r>
+        <w:t>}] to 10[\</w:t>
+      </w:r>
+      <w:proofErr w:type="spellStart"/>
+      <w:r>
+        <w:t>crite</w:t>
+      </w:r>
+      <w:proofErr w:type="spellEnd"/>
+      <w:r>
+        <w:t>{</w:t>
+      </w:r>
+      <w:proofErr w:type="spellStart"/>
+      <w:r>
+        <w:t>marsland</w:t>
+      </w:r>
+      <w:proofErr w:type="spellEnd"/>
+      <w:r>
+        <w:t>}] times slower than alpha beta due its high storage requ</w:t>
+      </w:r>
+      <w:r>
+        <w:t>irements</w:t>
+      </w:r>
+      <w:r>
+        <w:t xml:space="preserve"> and </w:t>
+      </w:r>
+      <w:r>
+        <w:t>management cost [</w:t>
+      </w:r>
+      <w:r>
         <w:t>\</w:t>
       </w:r>
       <w:proofErr w:type="spellStart"/>
+      <w:proofErr w:type="gramStart"/>
       <w:r>
         <w:t>crite</w:t>
       </w:r>
       <w:proofErr w:type="spellEnd"/>
       <w:r>
-        <w:t>{wells</w:t>
-      </w:r>
-      <w:r>
-        <w:t xml:space="preserve"> [Section 3.3] </w:t>
+        <w:t>{</w:t>
+      </w:r>
+      <w:proofErr w:type="spellStart"/>
+      <w:proofErr w:type="gramEnd"/>
+      <w:r>
+        <w:t>empiricalComparison</w:t>
+      </w:r>
+      <w:proofErr w:type="spellEnd"/>
+      <w:r>
+        <w:t xml:space="preserve">, </w:t>
+      </w:r>
+      <w:r>
+        <w:t xml:space="preserve">, </w:t>
+      </w:r>
+      <w:proofErr w:type="spellStart"/>
+      <w:r>
+        <w:t>r</w:t>
+      </w:r>
+      <w:r>
+        <w:t>e</w:t>
+      </w:r>
+      <w:r>
+        <w:t>inefeld_sssDual</w:t>
+      </w:r>
+      <w:proofErr w:type="spellEnd"/>
+      <w:r>
+        <w:t xml:space="preserve"> </w:t>
       </w:r>
       <w:r>
         <w:t>}]</w:t>
       </w:r>
       <w:r>
-        <w:t xml:space="preserve"> wasn’t even the full alpha beta procedure, it was incapable of making deep </w:t>
-      </w:r>
-      <w:proofErr w:type="spellStart"/>
-      <w:r>
-        <w:t>cutoffs</w:t>
-      </w:r>
-      <w:proofErr w:type="spellEnd"/>
-      <w:r>
-        <w:t xml:space="preserve"> and </w:t>
-      </w:r>
-      <w:r>
-        <w:t xml:space="preserve">the other by Dahl and </w:t>
-      </w:r>
-      <w:proofErr w:type="spellStart"/>
-      <w:r>
-        <w:t>Belsnes</w:t>
-      </w:r>
-      <w:proofErr w:type="spellEnd"/>
-      <w:r>
-        <w:t xml:space="preserve"> [\cite{dahl [Section 8.1]}]</w:t>
-      </w:r>
-      <w:r>
-        <w:t xml:space="preserve"> was presented using label parameters, mak</w:t>
-      </w:r>
-      <w:r>
-        <w:t>ing</w:t>
-      </w:r>
-      <w:r>
-        <w:t xml:space="preserve"> it hard to prove. </w:t>
-      </w:r>
-      <w:r>
-        <w:t xml:space="preserve">Not only can </w:t>
-      </w:r>
-      <w:r>
-        <w:t>Knuth and Moore</w:t>
-      </w:r>
-      <w:r>
-        <w:t>’s</w:t>
-      </w:r>
-      <w:r>
-        <w:t xml:space="preserve"> paper</w:t>
-      </w:r>
-      <w:r>
-        <w:t xml:space="preserve"> be proven by induction it </w:t>
-      </w:r>
-      <w:r>
-        <w:t>clearly demonstrates</w:t>
-      </w:r>
-      <w:r>
-        <w:t xml:space="preserve"> the branch-and-bound</w:t>
-      </w:r>
-      <w:r>
-        <w:t xml:space="preserve"> strategy</w:t>
+        <w:t xml:space="preserve">], although it examines </w:t>
+      </w:r>
+      <w:r>
+        <w:t>significantly</w:t>
+      </w:r>
+      <w:r>
+        <w:t xml:space="preserve"> less node</w:t>
+      </w:r>
+      <w:r>
+        <w:t>s</w:t>
+      </w:r>
+      <w:r>
+        <w:t xml:space="preserve"> than that of alpha beta</w:t>
+      </w:r>
+      <w:r>
+        <w:t xml:space="preserve"> and results in it being impractical for real game playing programs.</w:t>
+      </w:r>
+    </w:p>
+    <w:p>
+      <w:r>
+        <w:t xml:space="preserve">Further research was done to address </w:t>
+      </w:r>
+      <w:r>
+        <w:t>the performance issues of SSS* [\</w:t>
+      </w:r>
+      <w:proofErr w:type="spellStart"/>
+      <w:proofErr w:type="gramStart"/>
+      <w:r>
+        <w:t>crite</w:t>
+      </w:r>
+      <w:proofErr w:type="spellEnd"/>
+      <w:r>
+        <w:t>{</w:t>
+      </w:r>
+      <w:proofErr w:type="spellStart"/>
+      <w:proofErr w:type="gramEnd"/>
+      <w:r>
+        <w:t>plaat_sss</w:t>
+      </w:r>
+      <w:proofErr w:type="spellEnd"/>
+      <w:r>
+        <w:t xml:space="preserve">, </w:t>
+      </w:r>
+      <w:proofErr w:type="spellStart"/>
+      <w:r>
+        <w:t>reinfeld_sssDual</w:t>
+      </w:r>
+      <w:proofErr w:type="spellEnd"/>
+      <w:r>
+        <w:t>}]</w:t>
+      </w:r>
+      <w:r>
+        <w:t xml:space="preserve"> and lead to the introduction of AB-SSS*. AB-SSS* is a reformulated version of SSS* based on alpha beta which resolved the memory requirements</w:t>
+      </w:r>
+      <w:r>
+        <w:t>. The solution was to extend alpha beta to include the well-</w:t>
+      </w:r>
+      <w:r>
+        <w:t>known</w:t>
+      </w:r>
+      <w:r>
+        <w:t xml:space="preserve"> transposition table [\</w:t>
+      </w:r>
+      <w:proofErr w:type="spellStart"/>
+      <w:proofErr w:type="gramStart"/>
+      <w:r>
+        <w:t>crite</w:t>
+      </w:r>
+      <w:proofErr w:type="spellEnd"/>
+      <w:r>
+        <w:t>{</w:t>
+      </w:r>
+      <w:proofErr w:type="spellStart"/>
+      <w:proofErr w:type="gramEnd"/>
+      <w:r>
+        <w:t>marsland_parallel</w:t>
+      </w:r>
+      <w:proofErr w:type="spellEnd"/>
+      <w:r>
+        <w:t xml:space="preserve">, </w:t>
+      </w:r>
+      <w:proofErr w:type="spellStart"/>
+      <w:r>
+        <w:t>plaat_SSS</w:t>
+      </w:r>
+      <w:proofErr w:type="spellEnd"/>
+      <w:r>
+        <w:t xml:space="preserve"> [Section 3.1]</w:t>
+      </w:r>
+      <w:r>
+        <w:t>}]. This provides</w:t>
+      </w:r>
+      <w:r>
+        <w:t xml:space="preserve"> faster access and efficient storage over standard SSS*, </w:t>
+      </w:r>
+      <w:proofErr w:type="gramStart"/>
+      <w:r>
+        <w:t>as long as</w:t>
+      </w:r>
+      <w:proofErr w:type="gramEnd"/>
+      <w:r>
+        <w:t xml:space="preserve"> the transposition table</w:t>
       </w:r>
       <w:r>
         <w:t xml:space="preserve"> </w:t>
       </w:r>
       <w:r>
-        <w:t>(</w:t>
-      </w:r>
-      <w:r>
-        <w:t>F1</w:t>
-      </w:r>
-      <w:r>
-        <w:t>)</w:t>
-      </w:r>
-      <w:r>
-        <w:t xml:space="preserve"> and </w:t>
-      </w:r>
-      <w:r>
-        <w:t>the alpha-beta strategy (</w:t>
-      </w:r>
-      <w:r>
-        <w:t>F2</w:t>
-      </w:r>
-      <w:r>
-        <w:t>)</w:t>
+        <w:t>is larger enough to store the min or max solution trees as a minimum.</w:t>
+      </w:r>
+      <w:r>
+        <w:t xml:space="preserve"> Alpha Beta still out preforms AB-SSS* when the transposition table is relatively small, however once storage usages reaches a critical level it generally out performances alpha beta. But this can only be </w:t>
+      </w:r>
+      <w:proofErr w:type="spellStart"/>
+      <w:r>
+        <w:t>achived</w:t>
+      </w:r>
+      <w:proofErr w:type="spellEnd"/>
+      <w:r>
+        <w:t xml:space="preserve"> if AB-SSS* is given a reasonable amount of st</w:t>
+      </w:r>
+      <w:r>
+        <w:t>orage and enough memory is available to store</w:t>
       </w:r>
       <w:r>
         <w:t xml:space="preserve"> </w:t>
       </w:r>
       <w:r>
-        <w:t>procedures [</w:t>
-      </w:r>
-      <w:r>
-        <w:t>\</w:t>
-      </w:r>
-      <w:proofErr w:type="spellStart"/>
-      <w:r>
-        <w:t>crite</w:t>
-      </w:r>
-      <w:proofErr w:type="spellEnd"/>
-      <w:r>
-        <w:t>{</w:t>
-      </w:r>
-      <w:r>
-        <w:t>pruning</w:t>
-      </w:r>
-      <w:r>
-        <w:t>}]</w:t>
-      </w:r>
-      <w:r>
-        <w:t xml:space="preserve"> which allows for deep cut-offs</w:t>
-      </w:r>
-      <w:r>
-        <w:t>, using an algorithmic language.</w:t>
-      </w:r>
-    </w:p>
-    <w:p>
-      <w:pPr>
-        <w:rPr>
-          <w:b/>
-          <w:sz w:val="32"/>
-        </w:rPr>
-      </w:pPr>
-      <w:r>
-        <w:rPr>
-          <w:b/>
-          <w:sz w:val="32"/>
-        </w:rPr>
-        <w:t>L</w:t>
-      </w:r>
-      <w:r>
-        <w:rPr>
-          <w:b/>
-          <w:sz w:val="32"/>
-        </w:rPr>
-        <w:t>asting Influences</w:t>
-      </w:r>
-    </w:p>
-    <w:p>
-      <w:r>
-        <w:t xml:space="preserve">An Analysis of Alpha-Beta Pruning by D.E. Knuth and R.W. Moore has had an influence in computing since it was </w:t>
-      </w:r>
-      <w:r>
-        <w:t>published</w:t>
-      </w:r>
-      <w:r>
-        <w:t>.</w:t>
-      </w:r>
-      <w:r>
-        <w:t xml:space="preserve"> </w:t>
-      </w:r>
-      <w:r>
-        <w:t xml:space="preserve"> </w:t>
-      </w:r>
-    </w:p>
-    <w:p>
-      <w:pPr>
-        <w:rPr>
-          <w:b/>
-          <w:sz w:val="24"/>
-        </w:rPr>
-      </w:pPr>
-      <w:proofErr w:type="spellStart"/>
-      <w:r>
-        <w:rPr>
-          <w:b/>
-          <w:sz w:val="24"/>
-        </w:rPr>
-        <w:t>Negascout</w:t>
-      </w:r>
-      <w:proofErr w:type="spellEnd"/>
-    </w:p>
-    <w:p>
-      <w:proofErr w:type="spellStart"/>
-      <w:r>
-        <w:t>Negascout</w:t>
-      </w:r>
-      <w:proofErr w:type="spellEnd"/>
-      <w:r>
-        <w:t xml:space="preserve"> is a tree search method developed from </w:t>
-      </w:r>
-      <w:r>
-        <w:t>sco</w:t>
-      </w:r>
-      <w:r>
-        <w:t>u</w:t>
-      </w:r>
-      <w:r>
-        <w:t>t</w:t>
-      </w:r>
-    </w:p>
-    <w:p>
-      <w:pPr>
-        <w:rPr>
-          <w:b/>
-          <w:sz w:val="24"/>
-        </w:rPr>
-      </w:pPr>
-      <w:r>
-        <w:rPr>
-          <w:b/>
-          <w:sz w:val="24"/>
-        </w:rPr>
-        <w:t>Parallel Search</w:t>
-      </w:r>
-      <w:r>
-        <w:rPr>
-          <w:b/>
-          <w:sz w:val="24"/>
-        </w:rPr>
-        <w:t xml:space="preserve"> (SSS)</w:t>
-      </w:r>
-    </w:p>
-    <w:p>
-      <w:r>
-        <w:t>Text here Please</w:t>
+        <w:t>the max solution tree.</w:t>
       </w:r>
     </w:p>
     <w:p>
@@ -577,6 +1137,114 @@
         <w:t>[dahl]</w:t>
       </w:r>
     </w:p>
+    <w:p>
+      <w:r>
+        <w:t>[</w:t>
+      </w:r>
+      <w:proofErr w:type="spellStart"/>
+      <w:r>
+        <w:t>reinefeld</w:t>
+      </w:r>
+      <w:proofErr w:type="spellEnd"/>
+      <w:r>
+        <w:t>]</w:t>
+      </w:r>
+    </w:p>
+    <w:p>
+      <w:r>
+        <w:t>[pearl]</w:t>
+      </w:r>
+    </w:p>
+    <w:p>
+      <w:r>
+        <w:t>[</w:t>
+      </w:r>
+      <w:proofErr w:type="spellStart"/>
+      <w:r>
+        <w:t>pearl</w:t>
+      </w:r>
+      <w:r>
+        <w:t>_scout</w:t>
+      </w:r>
+      <w:proofErr w:type="spellEnd"/>
+      <w:r>
+        <w:t>]</w:t>
+      </w:r>
+    </w:p>
+    <w:p>
+      <w:r>
+        <w:t>[stockman</w:t>
+      </w:r>
+      <w:r>
+        <w:t>]</w:t>
+      </w:r>
+    </w:p>
+    <w:p>
+      <w:r>
+        <w:t>[</w:t>
+      </w:r>
+      <w:proofErr w:type="spellStart"/>
+      <w:r>
+        <w:t>empiricalComparison</w:t>
+      </w:r>
+      <w:proofErr w:type="spellEnd"/>
+      <w:r>
+        <w:t>]</w:t>
+      </w:r>
+    </w:p>
+    <w:p>
+      <w:r>
+        <w:t>[</w:t>
+      </w:r>
+      <w:proofErr w:type="spellStart"/>
+      <w:r>
+        <w:t>marsland</w:t>
+      </w:r>
+      <w:proofErr w:type="spellEnd"/>
+      <w:r>
+        <w:t>]</w:t>
+      </w:r>
+    </w:p>
+    <w:p>
+      <w:r>
+        <w:t>[</w:t>
+      </w:r>
+      <w:proofErr w:type="spellStart"/>
+      <w:r>
+        <w:t>reinefeld_sssDual</w:t>
+      </w:r>
+      <w:proofErr w:type="spellEnd"/>
+      <w:r>
+        <w:t>]</w:t>
+      </w:r>
+    </w:p>
+    <w:p>
+      <w:r>
+        <w:t>[</w:t>
+      </w:r>
+      <w:proofErr w:type="spellStart"/>
+      <w:r>
+        <w:t>plaat_SSS</w:t>
+      </w:r>
+      <w:proofErr w:type="spellEnd"/>
+      <w:r>
+        <w:t>]</w:t>
+      </w:r>
+    </w:p>
+    <w:p>
+      <w:r>
+        <w:t>[</w:t>
+      </w:r>
+      <w:proofErr w:type="spellStart"/>
+      <w:r>
+        <w:t>marsland_parallel</w:t>
+      </w:r>
+      <w:proofErr w:type="spellEnd"/>
+      <w:r>
+        <w:t>]</w:t>
+      </w:r>
+    </w:p>
+    <w:p/>
     <w:sectPr>
       <w:pgSz w:w="11906" w:h="16838"/>
       <w:pgMar w:top="1440" w:right="1440" w:bottom="1440" w:left="1440" w:header="708" w:footer="708" w:gutter="0"/>
@@ -1281,7 +1949,7 @@
 </file>
 
 <file path=customXml/itemProps1.xml><?xml version="1.0" encoding="utf-8"?>
-<ds:datastoreItem xmlns:ds="http://schemas.openxmlformats.org/officeDocument/2006/customXml" ds:itemID="{4E7F315A-BAFB-42E5-B2AB-ED0C6CDC1B12}">
+<ds:datastoreItem xmlns:ds="http://schemas.openxmlformats.org/officeDocument/2006/customXml" ds:itemID="{32EAADB7-279F-4F50-9F9B-44EB0199C937}">
   <ds:schemaRefs>
     <ds:schemaRef ds:uri="http://schemas.openxmlformats.org/officeDocument/2006/bibliography"/>
   </ds:schemaRefs>

</xml_diff>